<commit_message>
lexical analyzer + part syntax
</commit_message>
<xml_diff>
--- a/compilers/lexical-analyzer/отчет.docx
+++ b/compilers/lexical-analyzer/отчет.docx
@@ -4,7 +4,7 @@
   <w:body>
     <w:p>
       <w:pPr>
-        <w:pStyle w:val="Caption"/>
+        <w:pStyle w:val="a3"/>
         <w:rPr>
           <w:rFonts w:asciiTheme="minorHAnsi" w:hAnsiTheme="minorHAnsi" w:cstheme="minorHAnsi"/>
           <w:bCs/>
@@ -28,7 +28,7 @@
     </w:p>
     <w:p>
       <w:pPr>
-        <w:pStyle w:val="Caption"/>
+        <w:pStyle w:val="a3"/>
         <w:rPr>
           <w:rFonts w:asciiTheme="minorHAnsi" w:hAnsiTheme="minorHAnsi" w:cstheme="minorHAnsi"/>
           <w:bCs/>
@@ -52,7 +52,7 @@
     </w:p>
     <w:p>
       <w:pPr>
-        <w:pStyle w:val="BodyText"/>
+        <w:pStyle w:val="a4"/>
         <w:jc w:val="center"/>
         <w:rPr>
           <w:rFonts w:asciiTheme="minorHAnsi" w:hAnsiTheme="minorHAnsi" w:cstheme="minorHAnsi"/>
@@ -64,7 +64,7 @@
     </w:p>
     <w:p>
       <w:pPr>
-        <w:pStyle w:val="BodyText"/>
+        <w:pStyle w:val="a4"/>
         <w:ind w:left="708"/>
         <w:jc w:val="center"/>
         <w:rPr>
@@ -88,7 +88,7 @@
     </w:p>
     <w:p>
       <w:pPr>
-        <w:pStyle w:val="BodyText"/>
+        <w:pStyle w:val="a4"/>
         <w:ind w:left="708"/>
         <w:jc w:val="center"/>
         <w:rPr>
@@ -534,7 +534,7 @@
     </w:p>
     <w:p>
       <w:pPr>
-        <w:pStyle w:val="ListParagraph"/>
+        <w:pStyle w:val="a6"/>
         <w:numPr>
           <w:ilvl w:val="0"/>
           <w:numId w:val="1"/>
@@ -553,7 +553,7 @@
     </w:p>
     <w:p>
       <w:pPr>
-        <w:pStyle w:val="ListParagraph"/>
+        <w:pStyle w:val="a6"/>
         <w:numPr>
           <w:ilvl w:val="0"/>
           <w:numId w:val="1"/>
@@ -584,7 +584,7 @@
     </w:p>
     <w:p>
       <w:pPr>
-        <w:pStyle w:val="ListParagraph"/>
+        <w:pStyle w:val="a6"/>
         <w:numPr>
           <w:ilvl w:val="0"/>
           <w:numId w:val="1"/>
@@ -1436,7 +1436,7 @@
     </w:p>
     <w:p>
       <w:pPr>
-        <w:pStyle w:val="ListParagraph"/>
+        <w:pStyle w:val="a6"/>
         <w:numPr>
           <w:ilvl w:val="0"/>
           <w:numId w:val="2"/>
@@ -1455,7 +1455,7 @@
     </w:p>
     <w:p>
       <w:pPr>
-        <w:pStyle w:val="ListParagraph"/>
+        <w:pStyle w:val="a6"/>
         <w:numPr>
           <w:ilvl w:val="0"/>
           <w:numId w:val="2"/>
@@ -1474,7 +1474,7 @@
     </w:p>
     <w:p>
       <w:pPr>
-        <w:pStyle w:val="ListParagraph"/>
+        <w:pStyle w:val="a6"/>
         <w:numPr>
           <w:ilvl w:val="0"/>
           <w:numId w:val="2"/>
@@ -1488,18 +1488,12 @@
         <w:rPr>
           <w:sz w:val="24"/>
         </w:rPr>
-        <w:t>Целочисленная констан</w:t>
-      </w:r>
-      <w:r>
-        <w:rPr>
-          <w:sz w:val="24"/>
-        </w:rPr>
-        <w:t xml:space="preserve">та </w:t>
-      </w:r>
-    </w:p>
-    <w:p>
-      <w:pPr>
-        <w:pStyle w:val="ListParagraph"/>
+        <w:t>Числовая константа</w:t>
+      </w:r>
+    </w:p>
+    <w:p>
+      <w:pPr>
+        <w:pStyle w:val="a6"/>
         <w:numPr>
           <w:ilvl w:val="0"/>
           <w:numId w:val="2"/>
@@ -1513,12 +1507,12 @@
         <w:rPr>
           <w:sz w:val="24"/>
         </w:rPr>
-        <w:t>Вещественная константа</w:t>
-      </w:r>
-    </w:p>
-    <w:p>
-      <w:pPr>
-        <w:pStyle w:val="ListParagraph"/>
+        <w:t>Строковая константа</w:t>
+      </w:r>
+    </w:p>
+    <w:p>
+      <w:pPr>
+        <w:pStyle w:val="a6"/>
         <w:numPr>
           <w:ilvl w:val="0"/>
           <w:numId w:val="2"/>
@@ -1537,7 +1531,7 @@
     </w:p>
     <w:p>
       <w:pPr>
-        <w:pStyle w:val="ListParagraph"/>
+        <w:pStyle w:val="a6"/>
         <w:numPr>
           <w:ilvl w:val="0"/>
           <w:numId w:val="2"/>
@@ -1553,10 +1547,12 @@
         </w:rPr>
         <w:t>Унарная операция</w:t>
       </w:r>
-    </w:p>
-    <w:p>
-      <w:pPr>
-        <w:pStyle w:val="ListParagraph"/>
+      <w:bookmarkStart w:id="0" w:name="_GoBack"/>
+      <w:bookmarkEnd w:id="0"/>
+    </w:p>
+    <w:p>
+      <w:pPr>
+        <w:pStyle w:val="a6"/>
         <w:numPr>
           <w:ilvl w:val="0"/>
           <w:numId w:val="2"/>
@@ -1588,8 +1584,6 @@
           <w:sz w:val="24"/>
         </w:rPr>
       </w:pPr>
-      <w:bookmarkStart w:id="0" w:name="_GoBack"/>
-      <w:bookmarkEnd w:id="0"/>
     </w:p>
     <w:sectPr>
       <w:pgSz w:w="11906" w:h="16838"/>
@@ -2209,18 +2203,18 @@
     <w:lsdException w:name="Unresolved Mention" w:semiHidden="1" w:unhideWhenUsed="1"/>
     <w:lsdException w:name="Smart Link" w:semiHidden="1" w:unhideWhenUsed="1"/>
   </w:latentStyles>
-  <w:style w:type="paragraph" w:default="1" w:styleId="Normal">
+  <w:style w:type="paragraph" w:default="1" w:styleId="a">
     <w:name w:val="Normal"/>
     <w:qFormat/>
     <w:rsid w:val="00427348"/>
   </w:style>
-  <w:style w:type="character" w:default="1" w:styleId="DefaultParagraphFont">
+  <w:style w:type="character" w:default="1" w:styleId="a0">
     <w:name w:val="Default Paragraph Font"/>
     <w:uiPriority w:val="1"/>
     <w:semiHidden/>
     <w:unhideWhenUsed/>
   </w:style>
-  <w:style w:type="table" w:default="1" w:styleId="TableNormal">
+  <w:style w:type="table" w:default="1" w:styleId="a1">
     <w:name w:val="Normal Table"/>
     <w:uiPriority w:val="99"/>
     <w:semiHidden/>
@@ -2235,15 +2229,15 @@
       </w:tblCellMar>
     </w:tblPr>
   </w:style>
-  <w:style w:type="numbering" w:default="1" w:styleId="NoList">
+  <w:style w:type="numbering" w:default="1" w:styleId="a2">
     <w:name w:val="No List"/>
     <w:uiPriority w:val="99"/>
     <w:semiHidden/>
     <w:unhideWhenUsed/>
   </w:style>
-  <w:style w:type="paragraph" w:styleId="Caption">
+  <w:style w:type="paragraph" w:styleId="a3">
     <w:name w:val="caption"/>
-    <w:basedOn w:val="Normal"/>
+    <w:basedOn w:val="a"/>
     <w:semiHidden/>
     <w:unhideWhenUsed/>
     <w:qFormat/>
@@ -2265,10 +2259,10 @@
       <w:lang w:eastAsia="ja-JP"/>
     </w:rPr>
   </w:style>
-  <w:style w:type="paragraph" w:styleId="BodyText">
+  <w:style w:type="paragraph" w:styleId="a4">
     <w:name w:val="Body Text"/>
-    <w:basedOn w:val="Normal"/>
-    <w:link w:val="BodyTextChar"/>
+    <w:basedOn w:val="a"/>
+    <w:link w:val="a5"/>
     <w:semiHidden/>
     <w:unhideWhenUsed/>
     <w:rsid w:val="00427348"/>
@@ -2285,10 +2279,10 @@
       <w:szCs w:val="20"/>
     </w:rPr>
   </w:style>
-  <w:style w:type="character" w:customStyle="1" w:styleId="BodyTextChar">
-    <w:name w:val="Body Text Char"/>
-    <w:basedOn w:val="DefaultParagraphFont"/>
-    <w:link w:val="BodyText"/>
+  <w:style w:type="character" w:customStyle="1" w:styleId="a5">
+    <w:name w:val="Основной текст Знак"/>
+    <w:basedOn w:val="a0"/>
+    <w:link w:val="a4"/>
     <w:semiHidden/>
     <w:rsid w:val="00427348"/>
     <w:rPr>
@@ -2297,9 +2291,9 @@
       <w:szCs w:val="20"/>
     </w:rPr>
   </w:style>
-  <w:style w:type="paragraph" w:styleId="ListParagraph">
+  <w:style w:type="paragraph" w:styleId="a6">
     <w:name w:val="List Paragraph"/>
-    <w:basedOn w:val="Normal"/>
+    <w:basedOn w:val="a"/>
     <w:uiPriority w:val="34"/>
     <w:qFormat/>
     <w:rsid w:val="008C4420"/>

</xml_diff>